<commit_message>
add instructions to lab 9
</commit_message>
<xml_diff>
--- a/lab9/ИСТм-121-ИКПС-№09-Хлызова.docx
+++ b/lab9/ИСТм-121-ИКПС-№09-Хлызова.docx
@@ -768,7 +768,7 @@
         </w:rPr>
         <w:t xml:space="preserve">Ссылка на документацию: </w:t>
       </w:r>
-      <w:hyperlink r:id="rId5" w:history="1">
+      <w:hyperlink r:id="rId6" w:history="1">
         <w:r>
           <w:rPr>
             <w:rStyle w:val="a4"/>
@@ -795,56 +795,16 @@
         </w:rPr>
         <w:t xml:space="preserve">Разработанное приложение: </w:t>
       </w:r>
-      <w:r>
-        <w:rPr>
-          <w:sz w:val="28"/>
-          <w:szCs w:val="28"/>
-        </w:rPr>
-        <w:fldChar w:fldCharType="begin"/>
-      </w:r>
-      <w:r>
-        <w:rPr>
-          <w:sz w:val="28"/>
-          <w:szCs w:val="28"/>
-        </w:rPr>
-        <w:instrText xml:space="preserve"> HYPERLINK "</w:instrText>
-      </w:r>
-      <w:r>
-        <w:rPr>
-          <w:sz w:val="28"/>
-          <w:szCs w:val="28"/>
-        </w:rPr>
-        <w:instrText>https://github.com/arranay/Integration_of_cross_platform_software_systems/tree/main/lab9/camel-soap-rest-master</w:instrText>
-      </w:r>
-      <w:r>
-        <w:rPr>
-          <w:sz w:val="28"/>
-          <w:szCs w:val="28"/>
-        </w:rPr>
-        <w:instrText xml:space="preserve">" </w:instrText>
-      </w:r>
-      <w:r>
-        <w:rPr>
-          <w:sz w:val="28"/>
-          <w:szCs w:val="28"/>
-        </w:rPr>
-        <w:fldChar w:fldCharType="separate"/>
-      </w:r>
-      <w:r>
-        <w:rPr>
-          <w:rStyle w:val="a4"/>
-          <w:sz w:val="28"/>
-          <w:szCs w:val="28"/>
-        </w:rPr>
-        <w:t>https://github.com/arranay/Integration_of_cross_platform_software_systems/tree/main/lab9/camel-soap-rest-master</w:t>
-      </w:r>
-      <w:r>
-        <w:rPr>
-          <w:sz w:val="28"/>
-          <w:szCs w:val="28"/>
-        </w:rPr>
-        <w:fldChar w:fldCharType="end"/>
-      </w:r>
+      <w:hyperlink r:id="rId7" w:history="1">
+        <w:r>
+          <w:rPr>
+            <w:rStyle w:val="a4"/>
+            <w:sz w:val="28"/>
+            <w:szCs w:val="28"/>
+          </w:rPr>
+          <w:t>https://github.com/arranay/Integration_of_cross_platform_software_systems/tree/main/lab9/camel-soap-rest-master</w:t>
+        </w:r>
+      </w:hyperlink>
     </w:p>
     <w:p>
       <w:pPr>
@@ -1042,7 +1002,7 @@
                     <pic:cNvPicPr/>
                   </pic:nvPicPr>
                   <pic:blipFill>
-                    <a:blip r:embed="rId6"/>
+                    <a:blip r:embed="rId8"/>
                     <a:stretch>
                       <a:fillRect/>
                     </a:stretch>
@@ -1071,6 +1031,7 @@
         <w:rPr>
           <w:sz w:val="28"/>
           <w:szCs w:val="28"/>
+          <w:lang w:val="en-US"/>
         </w:rPr>
       </w:pPr>
       <w:r>
@@ -1086,43 +1047,674 @@
           <w:sz w:val="28"/>
           <w:szCs w:val="28"/>
         </w:rPr>
+        <w:t>сервис</w:t>
+      </w:r>
+    </w:p>
+    <w:p>
+      <w:pPr>
+        <w:spacing w:after="240" w:line="360" w:lineRule="auto"/>
+        <w:ind w:firstLine="483"/>
+        <w:jc w:val="center"/>
+        <w:rPr>
+          <w:sz w:val="28"/>
+          <w:szCs w:val="28"/>
+        </w:rPr>
+      </w:pPr>
+      <w:r>
+        <w:rPr>
+          <w:sz w:val="28"/>
+          <w:szCs w:val="28"/>
+        </w:rPr>
+        <w:t>Инструкция по развертыванию</w:t>
+      </w:r>
+    </w:p>
+    <w:p>
+      <w:pPr>
+        <w:pStyle w:val="a7"/>
+        <w:numPr>
+          <w:ilvl w:val="0"/>
+          <w:numId w:val="8"/>
+        </w:numPr>
+        <w:spacing w:after="240" w:line="360" w:lineRule="auto"/>
+        <w:rPr>
+          <w:sz w:val="28"/>
+          <w:szCs w:val="28"/>
+        </w:rPr>
+      </w:pPr>
+      <w:r>
+        <w:rPr>
+          <w:sz w:val="28"/>
+          <w:szCs w:val="28"/>
+        </w:rPr>
+        <w:t xml:space="preserve">В корне проекта запустить: </w:t>
+      </w:r>
+      <w:proofErr w:type="spellStart"/>
+      <w:r>
+        <w:rPr>
+          <w:sz w:val="28"/>
+          <w:szCs w:val="28"/>
+          <w:lang w:val="en-US"/>
+        </w:rPr>
+        <w:t>mvn</w:t>
+      </w:r>
+      <w:proofErr w:type="spellEnd"/>
+      <w:r>
+        <w:rPr>
+          <w:sz w:val="28"/>
+          <w:szCs w:val="28"/>
+        </w:rPr>
+        <w:t xml:space="preserve"> </w:t>
+      </w:r>
+      <w:r>
+        <w:rPr>
+          <w:sz w:val="28"/>
+          <w:szCs w:val="28"/>
+          <w:lang w:val="en-US"/>
+        </w:rPr>
+        <w:t>install</w:t>
+      </w:r>
+    </w:p>
+    <w:p>
+      <w:pPr>
+        <w:pStyle w:val="a7"/>
+        <w:spacing w:after="240" w:line="360" w:lineRule="auto"/>
+        <w:ind w:left="0"/>
+        <w:jc w:val="center"/>
+        <w:rPr>
+          <w:sz w:val="28"/>
+          <w:szCs w:val="28"/>
+        </w:rPr>
+      </w:pPr>
+      <w:r>
+        <w:rPr>
+          <w:noProof/>
+        </w:rPr>
+        <w:drawing>
+          <wp:inline distT="0" distB="0" distL="0" distR="0" wp14:anchorId="1B4385E2" wp14:editId="4052AF7A">
+            <wp:extent cx="5940425" cy="1739900"/>
+            <wp:effectExtent l="0" t="0" r="3175" b="0"/>
+            <wp:docPr id="4" name="Рисунок 4"/>
+            <wp:cNvGraphicFramePr>
+              <a:graphicFrameLocks xmlns:a="http://schemas.openxmlformats.org/drawingml/2006/main" noChangeAspect="1"/>
+            </wp:cNvGraphicFramePr>
+            <a:graphic xmlns:a="http://schemas.openxmlformats.org/drawingml/2006/main">
+              <a:graphicData uri="http://schemas.openxmlformats.org/drawingml/2006/picture">
+                <pic:pic xmlns:pic="http://schemas.openxmlformats.org/drawingml/2006/picture">
+                  <pic:nvPicPr>
+                    <pic:cNvPr id="1" name=""/>
+                    <pic:cNvPicPr/>
+                  </pic:nvPicPr>
+                  <pic:blipFill>
+                    <a:blip r:embed="rId9"/>
+                    <a:stretch>
+                      <a:fillRect/>
+                    </a:stretch>
+                  </pic:blipFill>
+                  <pic:spPr>
+                    <a:xfrm>
+                      <a:off x="0" y="0"/>
+                      <a:ext cx="5940425" cy="1739900"/>
+                    </a:xfrm>
+                    <a:prstGeom prst="rect">
+                      <a:avLst/>
+                    </a:prstGeom>
+                  </pic:spPr>
+                </pic:pic>
+              </a:graphicData>
+            </a:graphic>
+          </wp:inline>
+        </w:drawing>
+      </w:r>
+    </w:p>
+    <w:p>
+      <w:pPr>
+        <w:pStyle w:val="a7"/>
+        <w:numPr>
+          <w:ilvl w:val="0"/>
+          <w:numId w:val="8"/>
+        </w:numPr>
+        <w:spacing w:after="240" w:line="360" w:lineRule="auto"/>
+        <w:rPr>
+          <w:sz w:val="28"/>
+          <w:szCs w:val="28"/>
+        </w:rPr>
+      </w:pPr>
+      <w:r>
+        <w:rPr>
+          <w:sz w:val="28"/>
+          <w:szCs w:val="28"/>
+        </w:rPr>
+        <w:t xml:space="preserve">Перейти в папку </w:t>
+      </w:r>
+      <w:r>
+        <w:rPr>
+          <w:sz w:val="28"/>
+          <w:szCs w:val="28"/>
+          <w:lang w:val="en-US"/>
+        </w:rPr>
+        <w:t>rest</w:t>
+      </w:r>
+      <w:r>
+        <w:rPr>
+          <w:sz w:val="28"/>
+          <w:szCs w:val="28"/>
+        </w:rPr>
+        <w:t xml:space="preserve"> и запустить: </w:t>
+      </w:r>
+      <w:proofErr w:type="spellStart"/>
+      <w:r>
+        <w:rPr>
+          <w:sz w:val="28"/>
+          <w:szCs w:val="28"/>
+        </w:rPr>
+        <w:t>mvn</w:t>
+      </w:r>
+      <w:proofErr w:type="spellEnd"/>
+      <w:r>
+        <w:rPr>
+          <w:sz w:val="28"/>
+          <w:szCs w:val="28"/>
+        </w:rPr>
+        <w:t xml:space="preserve"> </w:t>
+      </w:r>
+      <w:proofErr w:type="spellStart"/>
+      <w:r>
+        <w:rPr>
+          <w:sz w:val="28"/>
+          <w:szCs w:val="28"/>
+        </w:rPr>
+        <w:t>spring-</w:t>
+      </w:r>
+      <w:proofErr w:type="gramStart"/>
+      <w:r>
+        <w:rPr>
+          <w:sz w:val="28"/>
+          <w:szCs w:val="28"/>
+        </w:rPr>
+        <w:t>boot:run</w:t>
+      </w:r>
+      <w:proofErr w:type="spellEnd"/>
+      <w:proofErr w:type="gramEnd"/>
+    </w:p>
+    <w:p>
+      <w:pPr>
+        <w:pStyle w:val="a7"/>
+        <w:spacing w:after="240" w:line="360" w:lineRule="auto"/>
+        <w:ind w:left="1203"/>
+        <w:rPr>
+          <w:sz w:val="28"/>
+          <w:szCs w:val="28"/>
+        </w:rPr>
+      </w:pPr>
+    </w:p>
+    <w:p>
+      <w:pPr>
+        <w:pStyle w:val="a7"/>
+        <w:numPr>
+          <w:ilvl w:val="0"/>
+          <w:numId w:val="8"/>
+        </w:numPr>
+        <w:spacing w:after="240" w:line="360" w:lineRule="auto"/>
+        <w:rPr>
+          <w:sz w:val="28"/>
+          <w:szCs w:val="28"/>
+        </w:rPr>
+      </w:pPr>
+      <w:r>
+        <w:rPr>
+          <w:sz w:val="28"/>
+          <w:szCs w:val="28"/>
+        </w:rPr>
+        <w:t>Открыть новый терминал, п</w:t>
+      </w:r>
+      <w:r>
+        <w:rPr>
+          <w:sz w:val="28"/>
+          <w:szCs w:val="28"/>
+        </w:rPr>
+        <w:t xml:space="preserve">ерейти в папку </w:t>
+      </w:r>
+      <w:r>
+        <w:rPr>
+          <w:sz w:val="28"/>
+          <w:szCs w:val="28"/>
+          <w:lang w:val="en-US"/>
+        </w:rPr>
+        <w:t>soap</w:t>
+      </w:r>
+      <w:r>
+        <w:rPr>
+          <w:sz w:val="28"/>
+          <w:szCs w:val="28"/>
+        </w:rPr>
+        <w:t xml:space="preserve"> и запустить: </w:t>
+      </w:r>
+      <w:proofErr w:type="spellStart"/>
+      <w:r>
+        <w:rPr>
+          <w:sz w:val="28"/>
+          <w:szCs w:val="28"/>
+        </w:rPr>
+        <w:t>mvn</w:t>
+      </w:r>
+      <w:proofErr w:type="spellEnd"/>
+      <w:r>
+        <w:rPr>
+          <w:sz w:val="28"/>
+          <w:szCs w:val="28"/>
+        </w:rPr>
+        <w:t xml:space="preserve"> </w:t>
+      </w:r>
+      <w:proofErr w:type="spellStart"/>
+      <w:r>
+        <w:rPr>
+          <w:sz w:val="28"/>
+          <w:szCs w:val="28"/>
+        </w:rPr>
+        <w:t>spring-</w:t>
+      </w:r>
+      <w:proofErr w:type="gramStart"/>
+      <w:r>
+        <w:rPr>
+          <w:sz w:val="28"/>
+          <w:szCs w:val="28"/>
+        </w:rPr>
+        <w:t>boot:run</w:t>
+      </w:r>
+      <w:proofErr w:type="spellEnd"/>
+      <w:proofErr w:type="gramEnd"/>
+    </w:p>
+    <w:p>
+      <w:pPr>
+        <w:pStyle w:val="a7"/>
+        <w:numPr>
+          <w:ilvl w:val="0"/>
+          <w:numId w:val="8"/>
+        </w:numPr>
+        <w:spacing w:after="240" w:line="360" w:lineRule="auto"/>
+        <w:rPr>
+          <w:color w:val="FF0000"/>
+          <w:sz w:val="28"/>
+          <w:szCs w:val="28"/>
+        </w:rPr>
+      </w:pPr>
+      <w:r>
+        <w:rPr>
+          <w:sz w:val="28"/>
+          <w:szCs w:val="28"/>
+        </w:rPr>
+        <w:t xml:space="preserve">Я запускала в </w:t>
+      </w:r>
+      <w:r>
+        <w:rPr>
+          <w:sz w:val="28"/>
+          <w:szCs w:val="28"/>
+          <w:lang w:val="en-US"/>
+        </w:rPr>
+        <w:t>ide</w:t>
+      </w:r>
+      <w:r>
+        <w:rPr>
+          <w:sz w:val="28"/>
+          <w:szCs w:val="28"/>
+        </w:rPr>
+        <w:t xml:space="preserve">, используя </w:t>
+      </w:r>
+      <w:r>
+        <w:rPr>
+          <w:sz w:val="28"/>
+          <w:szCs w:val="28"/>
+          <w:lang w:val="en-US"/>
+        </w:rPr>
+        <w:t>Java</w:t>
+      </w:r>
+      <w:r>
+        <w:rPr>
+          <w:sz w:val="28"/>
+          <w:szCs w:val="28"/>
+        </w:rPr>
+        <w:t xml:space="preserve"> 8 (</w:t>
+      </w:r>
+      <w:r>
+        <w:rPr>
+          <w:sz w:val="28"/>
+          <w:szCs w:val="28"/>
+        </w:rPr>
+        <w:t xml:space="preserve">на последних версиях выдавало ошибку: </w:t>
+      </w:r>
+      <w:proofErr w:type="spellStart"/>
+      <w:r>
+        <w:rPr>
+          <w:color w:val="FF0000"/>
+          <w:sz w:val="28"/>
+          <w:szCs w:val="28"/>
+        </w:rPr>
+        <w:t>Unable</w:t>
+      </w:r>
+      <w:proofErr w:type="spellEnd"/>
+      <w:r>
+        <w:rPr>
+          <w:color w:val="FF0000"/>
+          <w:sz w:val="28"/>
+          <w:szCs w:val="28"/>
+        </w:rPr>
+        <w:t xml:space="preserve"> </w:t>
+      </w:r>
+      <w:proofErr w:type="spellStart"/>
+      <w:r>
+        <w:rPr>
+          <w:color w:val="FF0000"/>
+          <w:sz w:val="28"/>
+          <w:szCs w:val="28"/>
+        </w:rPr>
+        <w:t>to</w:t>
+      </w:r>
+      <w:proofErr w:type="spellEnd"/>
+      <w:r>
+        <w:rPr>
+          <w:color w:val="FF0000"/>
+          <w:sz w:val="28"/>
+          <w:szCs w:val="28"/>
+        </w:rPr>
+        <w:t xml:space="preserve"> </w:t>
+      </w:r>
+      <w:proofErr w:type="spellStart"/>
+      <w:r>
+        <w:rPr>
+          <w:color w:val="FF0000"/>
+          <w:sz w:val="28"/>
+          <w:szCs w:val="28"/>
+        </w:rPr>
+        <w:t>make</w:t>
+      </w:r>
+      <w:proofErr w:type="spellEnd"/>
+      <w:r>
+        <w:rPr>
+          <w:color w:val="FF0000"/>
+          <w:sz w:val="28"/>
+          <w:szCs w:val="28"/>
+        </w:rPr>
+        <w:t xml:space="preserve"> </w:t>
+      </w:r>
+      <w:proofErr w:type="spellStart"/>
+      <w:r>
+        <w:rPr>
+          <w:color w:val="FF0000"/>
+          <w:sz w:val="28"/>
+          <w:szCs w:val="28"/>
+        </w:rPr>
+        <w:t>protected</w:t>
+      </w:r>
+      <w:proofErr w:type="spellEnd"/>
+      <w:r>
+        <w:rPr>
+          <w:color w:val="FF0000"/>
+          <w:sz w:val="28"/>
+          <w:szCs w:val="28"/>
+        </w:rPr>
+        <w:t xml:space="preserve"> </w:t>
+      </w:r>
+      <w:proofErr w:type="spellStart"/>
+      <w:r>
+        <w:rPr>
+          <w:color w:val="FF0000"/>
+          <w:sz w:val="28"/>
+          <w:szCs w:val="28"/>
+        </w:rPr>
+        <w:t>final</w:t>
+      </w:r>
+      <w:proofErr w:type="spellEnd"/>
+      <w:r>
+        <w:rPr>
+          <w:color w:val="FF0000"/>
+          <w:sz w:val="28"/>
+          <w:szCs w:val="28"/>
+        </w:rPr>
+        <w:t xml:space="preserve"> </w:t>
+      </w:r>
+      <w:proofErr w:type="spellStart"/>
+      <w:proofErr w:type="gramStart"/>
+      <w:r>
+        <w:rPr>
+          <w:color w:val="FF0000"/>
+          <w:sz w:val="28"/>
+          <w:szCs w:val="28"/>
+        </w:rPr>
+        <w:t>java.lang</w:t>
+      </w:r>
+      <w:proofErr w:type="gramEnd"/>
+      <w:r>
+        <w:rPr>
+          <w:color w:val="FF0000"/>
+          <w:sz w:val="28"/>
+          <w:szCs w:val="28"/>
+        </w:rPr>
+        <w:t>.Class</w:t>
+      </w:r>
+      <w:proofErr w:type="spellEnd"/>
+      <w:r>
+        <w:rPr>
+          <w:color w:val="FF0000"/>
+          <w:sz w:val="28"/>
+          <w:szCs w:val="28"/>
+        </w:rPr>
+        <w:t xml:space="preserve"> java.la</w:t>
+      </w:r>
+    </w:p>
+    <w:p>
+      <w:pPr>
+        <w:pStyle w:val="a7"/>
+        <w:spacing w:after="240" w:line="360" w:lineRule="auto"/>
+        <w:ind w:left="1203"/>
+        <w:rPr>
+          <w:sz w:val="28"/>
+          <w:szCs w:val="28"/>
+          <w:lang w:val="en-US"/>
+        </w:rPr>
+      </w:pPr>
+      <w:proofErr w:type="gramStart"/>
+      <w:r>
+        <w:rPr>
+          <w:color w:val="FF0000"/>
+          <w:sz w:val="28"/>
+          <w:szCs w:val="28"/>
+          <w:lang w:val="en-US"/>
+        </w:rPr>
+        <w:t>ng.ClassLoader.defineClass</w:t>
+      </w:r>
+      <w:proofErr w:type="gramEnd"/>
+      <w:r>
+        <w:rPr>
+          <w:color w:val="FF0000"/>
+          <w:sz w:val="28"/>
+          <w:szCs w:val="28"/>
+          <w:lang w:val="en-US"/>
+        </w:rPr>
+        <w:t xml:space="preserve">(java.lang.String,byte[],int,int,java.security.ProtectionDomain) throws </w:t>
+      </w:r>
+      <w:proofErr w:type="spellStart"/>
+      <w:r>
+        <w:rPr>
+          <w:color w:val="FF0000"/>
+          <w:sz w:val="28"/>
+          <w:szCs w:val="28"/>
+          <w:lang w:val="en-US"/>
+        </w:rPr>
+        <w:t>java.lang.Clas</w:t>
+      </w:r>
+      <w:proofErr w:type="spellEnd"/>
+      <w:r>
+        <w:rPr>
+          <w:color w:val="FF0000"/>
+          <w:sz w:val="28"/>
+          <w:szCs w:val="28"/>
+        </w:rPr>
         <w:t>с</w:t>
+      </w:r>
+      <w:proofErr w:type="spellStart"/>
+      <w:r>
+        <w:rPr>
+          <w:color w:val="FF0000"/>
+          <w:sz w:val="28"/>
+          <w:szCs w:val="28"/>
+          <w:lang w:val="en-US"/>
+        </w:rPr>
+        <w:t>sFormatError</w:t>
+      </w:r>
+      <w:proofErr w:type="spellEnd"/>
+      <w:r>
+        <w:rPr>
+          <w:color w:val="FF0000"/>
+          <w:sz w:val="28"/>
+          <w:szCs w:val="28"/>
+          <w:lang w:val="en-US"/>
+        </w:rPr>
+        <w:t xml:space="preserve"> accessible: module </w:t>
+      </w:r>
+      <w:proofErr w:type="spellStart"/>
+      <w:r>
+        <w:rPr>
+          <w:color w:val="FF0000"/>
+          <w:sz w:val="28"/>
+          <w:szCs w:val="28"/>
+          <w:lang w:val="en-US"/>
+        </w:rPr>
+        <w:t>java.base</w:t>
+      </w:r>
+      <w:proofErr w:type="spellEnd"/>
+      <w:r>
+        <w:rPr>
+          <w:color w:val="FF0000"/>
+          <w:sz w:val="28"/>
+          <w:szCs w:val="28"/>
+          <w:lang w:val="en-US"/>
+        </w:rPr>
+        <w:t xml:space="preserve"> does not "opens </w:t>
+      </w:r>
+      <w:proofErr w:type="spellStart"/>
+      <w:r>
+        <w:rPr>
+          <w:color w:val="FF0000"/>
+          <w:sz w:val="28"/>
+          <w:szCs w:val="28"/>
+          <w:lang w:val="en-US"/>
+        </w:rPr>
+        <w:t>java.lang</w:t>
+      </w:r>
+      <w:proofErr w:type="spellEnd"/>
+      <w:r>
+        <w:rPr>
+          <w:color w:val="FF0000"/>
+          <w:sz w:val="28"/>
+          <w:szCs w:val="28"/>
+          <w:lang w:val="en-US"/>
+        </w:rPr>
+        <w:t>" to unnamed module @5a5b547f</w:t>
+      </w:r>
+      <w:r>
+        <w:rPr>
+          <w:sz w:val="28"/>
+          <w:szCs w:val="28"/>
+          <w:lang w:val="en-US"/>
+        </w:rPr>
+        <w:t>)</w:t>
+      </w:r>
+    </w:p>
+    <w:p>
+      <w:pPr>
+        <w:spacing w:after="240" w:line="360" w:lineRule="auto"/>
+        <w:jc w:val="center"/>
+        <w:rPr>
+          <w:sz w:val="28"/>
+          <w:szCs w:val="28"/>
+        </w:rPr>
+      </w:pPr>
+      <w:r>
+        <w:rPr>
+          <w:noProof/>
+        </w:rPr>
+        <w:drawing>
+          <wp:inline distT="0" distB="0" distL="0" distR="0" wp14:anchorId="05D216C3" wp14:editId="2AED9E77">
+            <wp:extent cx="5940425" cy="3848735"/>
+            <wp:effectExtent l="0" t="0" r="3175" b="0"/>
+            <wp:docPr id="5" name="Рисунок 5"/>
+            <wp:cNvGraphicFramePr>
+              <a:graphicFrameLocks xmlns:a="http://schemas.openxmlformats.org/drawingml/2006/main" noChangeAspect="1"/>
+            </wp:cNvGraphicFramePr>
+            <a:graphic xmlns:a="http://schemas.openxmlformats.org/drawingml/2006/main">
+              <a:graphicData uri="http://schemas.openxmlformats.org/drawingml/2006/picture">
+                <pic:pic xmlns:pic="http://schemas.openxmlformats.org/drawingml/2006/picture">
+                  <pic:nvPicPr>
+                    <pic:cNvPr id="1" name=""/>
+                    <pic:cNvPicPr/>
+                  </pic:nvPicPr>
+                  <pic:blipFill>
+                    <a:blip r:embed="rId10"/>
+                    <a:stretch>
+                      <a:fillRect/>
+                    </a:stretch>
+                  </pic:blipFill>
+                  <pic:spPr>
+                    <a:xfrm>
+                      <a:off x="0" y="0"/>
+                      <a:ext cx="5940425" cy="3848735"/>
+                    </a:xfrm>
+                    <a:prstGeom prst="rect">
+                      <a:avLst/>
+                    </a:prstGeom>
+                  </pic:spPr>
+                </pic:pic>
+              </a:graphicData>
+            </a:graphic>
+          </wp:inline>
+        </w:drawing>
+      </w:r>
+    </w:p>
+    <w:p>
+      <w:pPr>
+        <w:spacing w:after="240" w:line="360" w:lineRule="auto"/>
+        <w:ind w:firstLine="483"/>
+        <w:rPr>
+          <w:sz w:val="28"/>
+          <w:szCs w:val="28"/>
+          <w:lang w:val="en-US"/>
+        </w:rPr>
+      </w:pPr>
+      <w:proofErr w:type="spellStart"/>
+      <w:r>
+        <w:rPr>
+          <w:sz w:val="28"/>
+          <w:szCs w:val="28"/>
+          <w:lang w:val="en-US"/>
+        </w:rPr>
+        <w:t>RouteBuilder</w:t>
+      </w:r>
+      <w:proofErr w:type="spellEnd"/>
+      <w:r>
+        <w:rPr>
+          <w:sz w:val="28"/>
+          <w:szCs w:val="28"/>
+          <w:lang w:val="en-US"/>
+        </w:rPr>
+        <w:t xml:space="preserve"> </w:t>
+      </w:r>
+      <w:r>
+        <w:rPr>
+          <w:sz w:val="28"/>
+          <w:szCs w:val="28"/>
+        </w:rPr>
+        <w:t>класс</w:t>
+      </w:r>
+      <w:r>
+        <w:rPr>
+          <w:sz w:val="28"/>
+          <w:szCs w:val="28"/>
+          <w:lang w:val="en-US"/>
+        </w:rPr>
+        <w:t>:</w:t>
       </w:r>
       <w:bookmarkStart w:id="1" w:name="_GoBack"/>
       <w:bookmarkEnd w:id="1"/>
-      <w:r>
-        <w:rPr>
-          <w:sz w:val="28"/>
-          <w:szCs w:val="28"/>
-        </w:rPr>
-        <w:t>ервис</w:t>
-      </w:r>
-    </w:p>
-    <w:p>
-      <w:pPr>
-        <w:spacing w:after="240" w:line="360" w:lineRule="auto"/>
-        <w:ind w:firstLine="483"/>
-        <w:rPr>
-          <w:sz w:val="28"/>
-          <w:szCs w:val="28"/>
-        </w:rPr>
-      </w:pPr>
-      <w:proofErr w:type="spellStart"/>
-      <w:r>
-        <w:rPr>
-          <w:sz w:val="28"/>
-          <w:szCs w:val="28"/>
-        </w:rPr>
-        <w:t>RouteBuilder</w:t>
-      </w:r>
-      <w:proofErr w:type="spellEnd"/>
-      <w:r>
-        <w:rPr>
-          <w:sz w:val="28"/>
-          <w:szCs w:val="28"/>
-        </w:rPr>
-        <w:t xml:space="preserve"> класс:</w:t>
-      </w:r>
     </w:p>
     <w:p>
       <w:pPr>
@@ -1627,6 +2219,16 @@
           <w:lang w:val="en-US"/>
         </w:rPr>
         <w:br/>
+      </w:r>
+      <w:r>
+        <w:rPr>
+          <w:rFonts w:ascii="Courier New" w:hAnsi="Courier New" w:cs="Courier New"/>
+          <w:color w:val="080808"/>
+          <w:sz w:val="20"/>
+          <w:szCs w:val="20"/>
+          <w:lang w:val="en-US"/>
+        </w:rPr>
+        <w:lastRenderedPageBreak/>
         <w:t xml:space="preserve">    </w:t>
       </w:r>
       <w:r>
@@ -1931,7 +2533,6 @@
           <w:szCs w:val="20"/>
           <w:lang w:val="en-US"/>
         </w:rPr>
-        <w:lastRenderedPageBreak/>
         <w:br/>
         <w:t xml:space="preserve">       from(</w:t>
       </w:r>
@@ -3841,6 +4442,7 @@
         <w:rPr>
           <w:sz w:val="28"/>
           <w:szCs w:val="28"/>
+          <w:lang w:val="en-US"/>
         </w:rPr>
       </w:pPr>
       <w:r>
@@ -3855,6 +4457,7 @@
         <w:rPr>
           <w:sz w:val="28"/>
           <w:szCs w:val="28"/>
+          <w:lang w:val="en-US"/>
         </w:rPr>
         <w:t xml:space="preserve"> </w:t>
       </w:r>
@@ -3883,6 +4486,7 @@
           <w:szCs w:val="28"/>
           <w:lang w:val="en-US"/>
         </w:rPr>
+        <w:lastRenderedPageBreak/>
         <w:t>TrackManager</w:t>
       </w:r>
       <w:proofErr w:type="spellEnd"/>
@@ -4027,7 +4631,6 @@
           <w:szCs w:val="20"/>
           <w:lang w:val="en-US"/>
         </w:rPr>
-        <w:lastRenderedPageBreak/>
         <w:t xml:space="preserve">import </w:t>
       </w:r>
       <w:r>
@@ -6512,6 +7115,16 @@
           <w:lang w:val="en-US"/>
         </w:rPr>
         <w:br/>
+      </w:r>
+      <w:r>
+        <w:rPr>
+          <w:rFonts w:ascii="Courier New" w:hAnsi="Courier New" w:cs="Courier New"/>
+          <w:color w:val="080808"/>
+          <w:sz w:val="20"/>
+          <w:szCs w:val="20"/>
+          <w:lang w:val="en-US"/>
+        </w:rPr>
+        <w:lastRenderedPageBreak/>
         <w:t xml:space="preserve">                .produces(</w:t>
       </w:r>
       <w:r>
@@ -6785,16 +7398,6 @@
           <w:lang w:val="en-US"/>
         </w:rPr>
         <w:br/>
-      </w:r>
-      <w:r>
-        <w:rPr>
-          <w:rFonts w:ascii="Courier New" w:hAnsi="Courier New" w:cs="Courier New"/>
-          <w:color w:val="080808"/>
-          <w:sz w:val="20"/>
-          <w:szCs w:val="20"/>
-          <w:lang w:val="en-US"/>
-        </w:rPr>
-        <w:lastRenderedPageBreak/>
         <w:t xml:space="preserve">        rest(</w:t>
       </w:r>
       <w:r>
@@ -7185,6 +7788,7 @@
         <w:rPr>
           <w:sz w:val="28"/>
           <w:szCs w:val="28"/>
+          <w:lang w:val="en-US"/>
         </w:rPr>
       </w:pPr>
       <w:proofErr w:type="spellStart"/>
@@ -7201,6 +7805,7 @@
         <w:rPr>
           <w:sz w:val="28"/>
           <w:szCs w:val="28"/>
+          <w:lang w:val="en-US"/>
         </w:rPr>
         <w:t>:</w:t>
       </w:r>
@@ -9272,6 +9877,16 @@
           <w:lang w:val="en-US"/>
         </w:rPr>
         <w:br/>
+      </w:r>
+      <w:r>
+        <w:rPr>
+          <w:rFonts w:ascii="Courier New" w:hAnsi="Courier New" w:cs="Courier New"/>
+          <w:color w:val="080808"/>
+          <w:sz w:val="20"/>
+          <w:szCs w:val="20"/>
+          <w:lang w:val="en-US"/>
+        </w:rPr>
+        <w:lastRenderedPageBreak/>
         <w:t xml:space="preserve">    }</w:t>
       </w:r>
       <w:r>
@@ -9328,7 +9943,6 @@
           <w:noProof/>
           <w:color w:val="000000" w:themeColor="text1"/>
         </w:rPr>
-        <w:lastRenderedPageBreak/>
         <w:drawing>
           <wp:inline distT="0" distB="0" distL="0" distR="0" wp14:anchorId="47384031" wp14:editId="2F9DA732">
             <wp:extent cx="5940425" cy="3728720"/>
@@ -9345,7 +9959,7 @@
                     <pic:cNvPicPr/>
                   </pic:nvPicPr>
                   <pic:blipFill>
-                    <a:blip r:embed="rId7"/>
+                    <a:blip r:embed="rId11"/>
                     <a:stretch>
                       <a:fillRect/>
                     </a:stretch>
@@ -9890,6 +10504,7 @@
           <w:szCs w:val="20"/>
           <w:lang w:val="en-US"/>
         </w:rPr>
+        <w:lastRenderedPageBreak/>
         <w:t>Headers: {Content-Length</w:t>
       </w:r>
       <w:proofErr w:type="gramStart"/>
@@ -9969,17 +10584,7 @@
           <w:szCs w:val="20"/>
           <w:lang w:val="en-US"/>
         </w:rPr>
-        <w:t xml:space="preserve"> xmlns:soap="http://schemas.xmlsoap.org/soap/envelope/"&gt;&lt;soap:Body&gt;&lt;ns1:addTrackResponse xmlns:ns1="http://model.camel.lab9.com/"&gt;&lt;ns2:return xmlns:ns2="http://model.camel.lab9.com/"&gt;&lt;actions&gt;&lt;id&gt;2&lt;/id&gt;&lt;operation&gt;start&lt;/operation&gt;&lt;time&gt;12&lt;/time&gt;&lt;/actions&gt;&lt;events&gt;&lt;id&gt;1&lt;/id&gt;&lt;name&gt;name&lt;/name&gt;&lt;type&gt;start&lt;/type&gt;&lt;/events&gt;&lt;forks&gt;&lt;condition&gt;condition&lt;/condition&gt;&lt;id&gt;3&lt;/id&gt;&lt;/forks</w:t>
-      </w:r>
-      <w:r>
-        <w:rPr>
-          <w:rFonts w:ascii="Courier New" w:hAnsi="Courier New" w:cs="Courier New"/>
-          <w:sz w:val="20"/>
-          <w:szCs w:val="20"/>
-          <w:lang w:val="en-US"/>
-        </w:rPr>
-        <w:lastRenderedPageBreak/>
-        <w:t>&gt;&lt;id&gt;1112&lt;/id&gt;&lt;name&gt;name&lt;/name&gt;&lt;/ns2:return&gt;&lt;/ns1:addTrackResponse&gt;&lt;/soap:Body&gt;&lt;/soap:Envelope&gt;</w:t>
+        <w:t xml:space="preserve"> xmlns:soap="http://schemas.xmlsoap.org/soap/envelope/"&gt;&lt;soap:Body&gt;&lt;ns1:addTrackResponse xmlns:ns1="http://model.camel.lab9.com/"&gt;&lt;ns2:return xmlns:ns2="http://model.camel.lab9.com/"&gt;&lt;actions&gt;&lt;id&gt;2&lt;/id&gt;&lt;operation&gt;start&lt;/operation&gt;&lt;time&gt;12&lt;/time&gt;&lt;/actions&gt;&lt;events&gt;&lt;id&gt;1&lt;/id&gt;&lt;name&gt;name&lt;/name&gt;&lt;type&gt;start&lt;/type&gt;&lt;/events&gt;&lt;forks&gt;&lt;condition&gt;condition&lt;/condition&gt;&lt;id&gt;3&lt;/id&gt;&lt;/forks&gt;&lt;id&gt;1112&lt;/id&gt;&lt;name&gt;name&lt;/name&gt;&lt;/ns2:return&gt;&lt;/ns1:addTrackResponse&gt;&lt;/soap:Body&gt;&lt;/soap:Envelope&gt;</w:t>
       </w:r>
     </w:p>
     <w:p>
@@ -10022,7 +10627,7 @@
                     <pic:cNvPicPr/>
                   </pic:nvPicPr>
                   <pic:blipFill>
-                    <a:blip r:embed="rId8"/>
+                    <a:blip r:embed="rId12"/>
                     <a:stretch>
                       <a:fillRect/>
                     </a:stretch>
@@ -10160,6 +10765,7 @@
           <w:rFonts w:ascii="Courier New" w:hAnsi="Courier New" w:cs="Courier New"/>
           <w:sz w:val="20"/>
           <w:szCs w:val="20"/>
+          <w:lang w:val="en-US"/>
         </w:rPr>
       </w:pPr>
       <w:r>
@@ -10176,6 +10782,7 @@
           <w:rFonts w:ascii="Courier New" w:hAnsi="Courier New" w:cs="Courier New"/>
           <w:sz w:val="20"/>
           <w:szCs w:val="20"/>
+          <w:lang w:val="en-US"/>
         </w:rPr>
         <w:t>D: 2</w:t>
       </w:r>
@@ -10646,7 +11253,17 @@
           <w:szCs w:val="20"/>
           <w:lang w:val="en-US"/>
         </w:rPr>
-        <w:t xml:space="preserve"> xmlns:soap="http://schemas.xmlsoap.org/soap/envelope/"&gt;&lt;soap:Body&gt;&lt;ns1:getTrackResponse xmlns:ns1="http://model.camel.lab9.com/"&gt;&lt;ns2:return xmlns:ns2="http://model.camel.lab9.com/"&gt;&lt;tracks&gt;&lt;actions&gt;&lt;id&gt;2&lt;/id&gt;&lt;operation&gt;start&lt;/operation&gt;&lt;time&gt;12&lt;/time&gt;&lt;/actions&gt;&lt;events&gt;&lt;id&gt;1&lt;/id&gt;&lt;name&gt;name&lt;/name&gt;&lt;type&gt;start&lt;/type&gt;&lt;/events&gt;&lt;forks&gt;&lt;condition&gt;condition&lt;/condition&gt;&lt;id&gt;3&lt;/id&gt;&lt;/forks&gt;&lt;id&gt;1112&lt;/id&gt;&lt;name&gt;name&lt;/name&gt;&lt;/tracks&gt;&lt;/ns2:return&gt;&lt;/ns1:getTrackResponse&gt;&lt;/soap:Body&gt;&lt;/soap:Envelope&gt;</w:t>
+        <w:t xml:space="preserve"> xmlns:soap="http://schemas.xmlsoap.org/soap/envelope/"&gt;&lt;soap:Body&gt;&lt;ns1:getTra</w:t>
+      </w:r>
+      <w:r>
+        <w:rPr>
+          <w:rFonts w:ascii="Courier New" w:hAnsi="Courier New" w:cs="Courier New"/>
+          <w:sz w:val="20"/>
+          <w:szCs w:val="20"/>
+          <w:lang w:val="en-US"/>
+        </w:rPr>
+        <w:lastRenderedPageBreak/>
+        <w:t>ckResponse xmlns:ns1="http://model.camel.lab9.com/"&gt;&lt;ns2:return xmlns:ns2="http://model.camel.lab9.com/"&gt;&lt;tracks&gt;&lt;actions&gt;&lt;id&gt;2&lt;/id&gt;&lt;operation&gt;start&lt;/operation&gt;&lt;time&gt;12&lt;/time&gt;&lt;/actions&gt;&lt;events&gt;&lt;id&gt;1&lt;/id&gt;&lt;name&gt;name&lt;/name&gt;&lt;type&gt;start&lt;/type&gt;&lt;/events&gt;&lt;forks&gt;&lt;condition&gt;condition&lt;/condition&gt;&lt;id&gt;3&lt;/id&gt;&lt;/forks&gt;&lt;id&gt;1112&lt;/id&gt;&lt;name&gt;name&lt;/name&gt;&lt;/tracks&gt;&lt;/ns2:return&gt;&lt;/ns1:getTrackResponse&gt;&lt;/soap:Body&gt;&lt;/soap:Envelope&gt;</w:t>
       </w:r>
     </w:p>
     <w:p>
@@ -10664,7 +11281,6 @@
           <w:sz w:val="28"/>
           <w:szCs w:val="28"/>
         </w:rPr>
-        <w:lastRenderedPageBreak/>
         <w:t>ВЫВОДЫ</w:t>
       </w:r>
     </w:p>
@@ -10693,28 +11309,7 @@
           <w:sz w:val="28"/>
           <w:szCs w:val="28"/>
         </w:rPr>
-        <w:t xml:space="preserve">о разработано </w:t>
-      </w:r>
-      <w:r>
-        <w:rPr>
-          <w:sz w:val="28"/>
-          <w:szCs w:val="28"/>
-        </w:rPr>
-        <w:t>интеграционно</w:t>
-      </w:r>
-      <w:r>
-        <w:rPr>
-          <w:sz w:val="28"/>
-          <w:szCs w:val="28"/>
-        </w:rPr>
-        <w:t>е</w:t>
-      </w:r>
-      <w:r>
-        <w:rPr>
-          <w:sz w:val="28"/>
-          <w:szCs w:val="28"/>
-        </w:rPr>
-        <w:t xml:space="preserve"> взаимодействия используя </w:t>
+        <w:t xml:space="preserve">о разработано интеграционное взаимодействия используя </w:t>
       </w:r>
       <w:proofErr w:type="spellStart"/>
       <w:r>
@@ -11427,6 +12022,92 @@
       </w:pPr>
     </w:lvl>
   </w:abstractNum>
+  <w:abstractNum w:abstractNumId="7" w15:restartNumberingAfterBreak="0">
+    <w:nsid w:val="67A875BE"/>
+    <w:multiLevelType w:val="hybridMultilevel"/>
+    <w:tmpl w:val="83D4DDB4"/>
+    <w:lvl w:ilvl="0" w:tplc="0419000F">
+      <w:start w:val="1"/>
+      <w:numFmt w:val="decimal"/>
+      <w:lvlText w:val="%1."/>
+      <w:lvlJc w:val="left"/>
+      <w:pPr>
+        <w:ind w:left="1203" w:hanging="360"/>
+      </w:pPr>
+    </w:lvl>
+    <w:lvl w:ilvl="1" w:tplc="04190019" w:tentative="1">
+      <w:start w:val="1"/>
+      <w:numFmt w:val="lowerLetter"/>
+      <w:lvlText w:val="%2."/>
+      <w:lvlJc w:val="left"/>
+      <w:pPr>
+        <w:ind w:left="1923" w:hanging="360"/>
+      </w:pPr>
+    </w:lvl>
+    <w:lvl w:ilvl="2" w:tplc="0419001B" w:tentative="1">
+      <w:start w:val="1"/>
+      <w:numFmt w:val="lowerRoman"/>
+      <w:lvlText w:val="%3."/>
+      <w:lvlJc w:val="right"/>
+      <w:pPr>
+        <w:ind w:left="2643" w:hanging="180"/>
+      </w:pPr>
+    </w:lvl>
+    <w:lvl w:ilvl="3" w:tplc="0419000F" w:tentative="1">
+      <w:start w:val="1"/>
+      <w:numFmt w:val="decimal"/>
+      <w:lvlText w:val="%4."/>
+      <w:lvlJc w:val="left"/>
+      <w:pPr>
+        <w:ind w:left="3363" w:hanging="360"/>
+      </w:pPr>
+    </w:lvl>
+    <w:lvl w:ilvl="4" w:tplc="04190019" w:tentative="1">
+      <w:start w:val="1"/>
+      <w:numFmt w:val="lowerLetter"/>
+      <w:lvlText w:val="%5."/>
+      <w:lvlJc w:val="left"/>
+      <w:pPr>
+        <w:ind w:left="4083" w:hanging="360"/>
+      </w:pPr>
+    </w:lvl>
+    <w:lvl w:ilvl="5" w:tplc="0419001B" w:tentative="1">
+      <w:start w:val="1"/>
+      <w:numFmt w:val="lowerRoman"/>
+      <w:lvlText w:val="%6."/>
+      <w:lvlJc w:val="right"/>
+      <w:pPr>
+        <w:ind w:left="4803" w:hanging="180"/>
+      </w:pPr>
+    </w:lvl>
+    <w:lvl w:ilvl="6" w:tplc="0419000F" w:tentative="1">
+      <w:start w:val="1"/>
+      <w:numFmt w:val="decimal"/>
+      <w:lvlText w:val="%7."/>
+      <w:lvlJc w:val="left"/>
+      <w:pPr>
+        <w:ind w:left="5523" w:hanging="360"/>
+      </w:pPr>
+    </w:lvl>
+    <w:lvl w:ilvl="7" w:tplc="04190019" w:tentative="1">
+      <w:start w:val="1"/>
+      <w:numFmt w:val="lowerLetter"/>
+      <w:lvlText w:val="%8."/>
+      <w:lvlJc w:val="left"/>
+      <w:pPr>
+        <w:ind w:left="6243" w:hanging="360"/>
+      </w:pPr>
+    </w:lvl>
+    <w:lvl w:ilvl="8" w:tplc="0419001B" w:tentative="1">
+      <w:start w:val="1"/>
+      <w:numFmt w:val="lowerRoman"/>
+      <w:lvlText w:val="%9."/>
+      <w:lvlJc w:val="right"/>
+      <w:pPr>
+        <w:ind w:left="6963" w:hanging="180"/>
+      </w:pPr>
+    </w:lvl>
+  </w:abstractNum>
   <w:num w:numId="1">
     <w:abstractNumId w:val="2"/>
   </w:num>
@@ -11447,6 +12128,9 @@
   </w:num>
   <w:num w:numId="7">
     <w:abstractNumId w:val="1"/>
+  </w:num>
+  <w:num w:numId="8">
+    <w:abstractNumId w:val="7"/>
   </w:num>
 </w:numbering>
 </file>
@@ -12284,4 +12968,16 @@
     </a:ext>
   </a:extLst>
 </a:theme>
+</file>
+
+<file path=customXml/item1.xml><?xml version="1.0" encoding="utf-8"?>
+<b:Sources xmlns:b="http://schemas.openxmlformats.org/officeDocument/2006/bibliography" xmlns="http://schemas.openxmlformats.org/officeDocument/2006/bibliography" SelectedStyle="\APASixthEditionOfficeOnline.xsl" StyleName="APA" Version="6"/>
+</file>
+
+<file path=customXml/itemProps1.xml><?xml version="1.0" encoding="utf-8"?>
+<ds:datastoreItem xmlns:ds="http://schemas.openxmlformats.org/officeDocument/2006/customXml" ds:itemID="{B6E5A8C2-D189-4B4E-8EC8-7A277F52427D}">
+  <ds:schemaRefs>
+    <ds:schemaRef ds:uri="http://schemas.openxmlformats.org/officeDocument/2006/bibliography"/>
+  </ds:schemaRefs>
+</ds:datastoreItem>
 </file>
</xml_diff>